<commit_message>
Thêm file backup csdl, bản demo web hiện tại trog folder lam, slide thuyết trình, ảnh diagram và 1 vài chỉnh sửa
</commit_message>
<xml_diff>
--- a/Nhom_20.docx
+++ b/Nhom_20.docx
@@ -2696,8 +2696,6 @@
           </wp:inline>
         </w:drawing>
       </w:r>
-      <w:bookmarkStart w:id="0" w:name="_GoBack"/>
-      <w:bookmarkEnd w:id="0"/>
     </w:p>
     <w:p>
       <w:pPr>
@@ -2939,74 +2937,386 @@
           <w:sz w:val="28"/>
         </w:rPr>
       </w:pPr>
-      <w:r>
-        <w:rPr>
-          <w:sz w:val="28"/>
-        </w:rPr>
-        <w:t xml:space="preserve">- </w:t>
-      </w:r>
-      <w:r>
-        <w:rPr>
-          <w:sz w:val="28"/>
-        </w:rPr>
-        <w:tab/>
-      </w:r>
-      <w:proofErr w:type="spellStart"/>
-      <w:r>
-        <w:rPr>
-          <w:sz w:val="28"/>
-        </w:rPr>
-        <w:t>Mô</w:t>
-      </w:r>
-      <w:proofErr w:type="spellEnd"/>
-      <w:r>
-        <w:rPr>
-          <w:sz w:val="28"/>
-        </w:rPr>
-        <w:t xml:space="preserve"> </w:t>
-      </w:r>
-      <w:proofErr w:type="spellStart"/>
-      <w:r>
-        <w:rPr>
-          <w:sz w:val="28"/>
-        </w:rPr>
-        <w:t>hình</w:t>
-      </w:r>
-      <w:proofErr w:type="spellEnd"/>
-      <w:r>
-        <w:rPr>
-          <w:sz w:val="28"/>
-        </w:rPr>
-        <w:t xml:space="preserve"> </w:t>
-      </w:r>
-      <w:proofErr w:type="spellStart"/>
-      <w:r>
-        <w:rPr>
-          <w:sz w:val="28"/>
-        </w:rPr>
-        <w:t>hoạt</w:t>
-      </w:r>
-      <w:proofErr w:type="spellEnd"/>
-      <w:r>
-        <w:rPr>
-          <w:sz w:val="28"/>
-        </w:rPr>
-        <w:t xml:space="preserve"> </w:t>
-      </w:r>
-      <w:proofErr w:type="spellStart"/>
-      <w:r>
-        <w:rPr>
-          <w:sz w:val="28"/>
-        </w:rPr>
-        <w:t>động</w:t>
-      </w:r>
-      <w:proofErr w:type="spellEnd"/>
-      <w:r>
-        <w:rPr>
-          <w:sz w:val="28"/>
-        </w:rPr>
-        <w:t xml:space="preserve"> </w:t>
-      </w:r>
+      <w:proofErr w:type="spellStart"/>
+      <w:proofErr w:type="gramStart"/>
+      <w:r>
+        <w:rPr>
+          <w:sz w:val="28"/>
+        </w:rPr>
+        <w:t>Nếu</w:t>
+      </w:r>
+      <w:proofErr w:type="spellEnd"/>
+      <w:r>
+        <w:rPr>
+          <w:sz w:val="28"/>
+        </w:rPr>
+        <w:t xml:space="preserve"> </w:t>
+      </w:r>
+      <w:proofErr w:type="spellStart"/>
+      <w:r>
+        <w:rPr>
+          <w:sz w:val="28"/>
+        </w:rPr>
+        <w:t>chưa</w:t>
+      </w:r>
+      <w:proofErr w:type="spellEnd"/>
+      <w:r>
+        <w:rPr>
+          <w:sz w:val="28"/>
+        </w:rPr>
+        <w:t xml:space="preserve"> </w:t>
+      </w:r>
+      <w:proofErr w:type="spellStart"/>
+      <w:r>
+        <w:rPr>
+          <w:sz w:val="28"/>
+        </w:rPr>
+        <w:t>đăng</w:t>
+      </w:r>
+      <w:proofErr w:type="spellEnd"/>
+      <w:r>
+        <w:rPr>
+          <w:sz w:val="28"/>
+        </w:rPr>
+        <w:t xml:space="preserve"> </w:t>
+      </w:r>
+      <w:proofErr w:type="spellStart"/>
+      <w:r>
+        <w:rPr>
+          <w:sz w:val="28"/>
+        </w:rPr>
+        <w:t>nhập</w:t>
+      </w:r>
+      <w:proofErr w:type="spellEnd"/>
+      <w:r>
+        <w:rPr>
+          <w:sz w:val="28"/>
+        </w:rPr>
+        <w:t xml:space="preserve"> </w:t>
+      </w:r>
+      <w:proofErr w:type="spellStart"/>
+      <w:r>
+        <w:rPr>
+          <w:sz w:val="28"/>
+        </w:rPr>
+        <w:t>thì</w:t>
+      </w:r>
+      <w:proofErr w:type="spellEnd"/>
+      <w:r>
+        <w:rPr>
+          <w:sz w:val="28"/>
+        </w:rPr>
+        <w:t xml:space="preserve"> </w:t>
+      </w:r>
+      <w:proofErr w:type="spellStart"/>
+      <w:r>
+        <w:rPr>
+          <w:sz w:val="28"/>
+        </w:rPr>
+        <w:t>tự</w:t>
+      </w:r>
+      <w:proofErr w:type="spellEnd"/>
+      <w:r>
+        <w:rPr>
+          <w:sz w:val="28"/>
+        </w:rPr>
+        <w:t xml:space="preserve"> </w:t>
+      </w:r>
+      <w:proofErr w:type="spellStart"/>
+      <w:r>
+        <w:rPr>
+          <w:sz w:val="28"/>
+        </w:rPr>
+        <w:t>tạo</w:t>
+      </w:r>
+      <w:proofErr w:type="spellEnd"/>
+      <w:r>
+        <w:rPr>
+          <w:sz w:val="28"/>
+        </w:rPr>
+        <w:t xml:space="preserve"> 1 id </w:t>
+      </w:r>
+      <w:proofErr w:type="spellStart"/>
+      <w:r>
+        <w:rPr>
+          <w:sz w:val="28"/>
+        </w:rPr>
+        <w:t>người</w:t>
+      </w:r>
+      <w:proofErr w:type="spellEnd"/>
+      <w:r>
+        <w:rPr>
+          <w:sz w:val="28"/>
+        </w:rPr>
+        <w:t xml:space="preserve"> </w:t>
+      </w:r>
+      <w:proofErr w:type="spellStart"/>
+      <w:r>
+        <w:rPr>
+          <w:sz w:val="28"/>
+        </w:rPr>
+        <w:t>dùng</w:t>
+      </w:r>
+      <w:proofErr w:type="spellEnd"/>
+      <w:r>
+        <w:rPr>
+          <w:sz w:val="28"/>
+        </w:rPr>
+        <w:t xml:space="preserve"> </w:t>
+      </w:r>
+      <w:proofErr w:type="spellStart"/>
+      <w:r>
+        <w:rPr>
+          <w:sz w:val="28"/>
+        </w:rPr>
+        <w:t>ảo</w:t>
+      </w:r>
+      <w:proofErr w:type="spellEnd"/>
+      <w:r>
+        <w:rPr>
+          <w:sz w:val="28"/>
+        </w:rPr>
+        <w:t xml:space="preserve"> </w:t>
+      </w:r>
+      <w:proofErr w:type="spellStart"/>
+      <w:r>
+        <w:rPr>
+          <w:sz w:val="28"/>
+        </w:rPr>
+        <w:t>cùng</w:t>
+      </w:r>
+      <w:proofErr w:type="spellEnd"/>
+      <w:r>
+        <w:rPr>
+          <w:sz w:val="28"/>
+        </w:rPr>
+        <w:t xml:space="preserve"> </w:t>
+      </w:r>
+      <w:proofErr w:type="spellStart"/>
+      <w:r>
+        <w:rPr>
+          <w:sz w:val="28"/>
+        </w:rPr>
+        <w:t>giỏ</w:t>
+      </w:r>
+      <w:proofErr w:type="spellEnd"/>
+      <w:r>
+        <w:rPr>
+          <w:sz w:val="28"/>
+        </w:rPr>
+        <w:t xml:space="preserve"> </w:t>
+      </w:r>
+      <w:proofErr w:type="spellStart"/>
+      <w:r>
+        <w:rPr>
+          <w:sz w:val="28"/>
+        </w:rPr>
+        <w:t>hàng</w:t>
+      </w:r>
+      <w:proofErr w:type="spellEnd"/>
+      <w:r>
+        <w:rPr>
+          <w:sz w:val="28"/>
+        </w:rPr>
+        <w:t xml:space="preserve"> </w:t>
+      </w:r>
+      <w:proofErr w:type="spellStart"/>
+      <w:r>
+        <w:rPr>
+          <w:sz w:val="28"/>
+        </w:rPr>
+        <w:t>ảo</w:t>
+      </w:r>
+      <w:proofErr w:type="spellEnd"/>
+      <w:r>
+        <w:rPr>
+          <w:sz w:val="28"/>
+        </w:rPr>
+        <w:t>.</w:t>
+      </w:r>
+      <w:proofErr w:type="gramEnd"/>
+      <w:r>
+        <w:rPr>
+          <w:sz w:val="28"/>
+        </w:rPr>
+        <w:t xml:space="preserve"> </w:t>
+      </w:r>
+      <w:proofErr w:type="spellStart"/>
+      <w:r>
+        <w:rPr>
+          <w:sz w:val="28"/>
+        </w:rPr>
+        <w:t>Thanh</w:t>
+      </w:r>
+      <w:proofErr w:type="spellEnd"/>
+      <w:r>
+        <w:rPr>
+          <w:sz w:val="28"/>
+        </w:rPr>
+        <w:t xml:space="preserve"> </w:t>
+      </w:r>
+      <w:proofErr w:type="spellStart"/>
+      <w:r>
+        <w:rPr>
+          <w:sz w:val="28"/>
+        </w:rPr>
+        <w:t>toán</w:t>
+      </w:r>
+      <w:proofErr w:type="spellEnd"/>
+      <w:r>
+        <w:rPr>
+          <w:sz w:val="28"/>
+        </w:rPr>
+        <w:t xml:space="preserve"> </w:t>
+      </w:r>
+      <w:proofErr w:type="spellStart"/>
+      <w:r>
+        <w:rPr>
+          <w:sz w:val="28"/>
+        </w:rPr>
+        <w:t>sẽ</w:t>
+      </w:r>
+      <w:proofErr w:type="spellEnd"/>
+      <w:r>
+        <w:rPr>
+          <w:sz w:val="28"/>
+        </w:rPr>
+        <w:t xml:space="preserve"> </w:t>
+      </w:r>
+      <w:proofErr w:type="spellStart"/>
+      <w:r>
+        <w:rPr>
+          <w:sz w:val="28"/>
+        </w:rPr>
+        <w:t>tạo</w:t>
+      </w:r>
+      <w:proofErr w:type="spellEnd"/>
+      <w:r>
+        <w:rPr>
+          <w:sz w:val="28"/>
+        </w:rPr>
+        <w:t xml:space="preserve"> </w:t>
+      </w:r>
+      <w:proofErr w:type="spellStart"/>
+      <w:r>
+        <w:rPr>
+          <w:sz w:val="28"/>
+        </w:rPr>
+        <w:t>phiếu</w:t>
+      </w:r>
+      <w:proofErr w:type="spellEnd"/>
+      <w:r>
+        <w:rPr>
+          <w:sz w:val="28"/>
+        </w:rPr>
+        <w:t xml:space="preserve"> </w:t>
+      </w:r>
+      <w:proofErr w:type="spellStart"/>
+      <w:r>
+        <w:rPr>
+          <w:sz w:val="28"/>
+        </w:rPr>
+        <w:t>xuất</w:t>
+      </w:r>
+      <w:proofErr w:type="spellEnd"/>
+      <w:r>
+        <w:rPr>
+          <w:sz w:val="28"/>
+        </w:rPr>
+        <w:t xml:space="preserve"> </w:t>
+      </w:r>
+      <w:proofErr w:type="spellStart"/>
+      <w:r>
+        <w:rPr>
+          <w:sz w:val="28"/>
+        </w:rPr>
+        <w:t>với</w:t>
+      </w:r>
+      <w:proofErr w:type="spellEnd"/>
+      <w:r>
+        <w:rPr>
+          <w:sz w:val="28"/>
+        </w:rPr>
+        <w:t xml:space="preserve"> </w:t>
+      </w:r>
+      <w:proofErr w:type="spellStart"/>
+      <w:r>
+        <w:rPr>
+          <w:sz w:val="28"/>
+        </w:rPr>
+        <w:t>người</w:t>
+      </w:r>
+      <w:proofErr w:type="spellEnd"/>
+      <w:r>
+        <w:rPr>
+          <w:sz w:val="28"/>
+        </w:rPr>
+        <w:t xml:space="preserve"> </w:t>
+      </w:r>
+      <w:proofErr w:type="spellStart"/>
+      <w:r>
+        <w:rPr>
+          <w:sz w:val="28"/>
+        </w:rPr>
+        <w:t>dùng</w:t>
+      </w:r>
+      <w:proofErr w:type="spellEnd"/>
+      <w:r>
+        <w:rPr>
+          <w:sz w:val="28"/>
+        </w:rPr>
+        <w:t xml:space="preserve"> </w:t>
+      </w:r>
+      <w:proofErr w:type="spellStart"/>
+      <w:r>
+        <w:rPr>
+          <w:sz w:val="28"/>
+        </w:rPr>
+        <w:t>đó</w:t>
+      </w:r>
+      <w:proofErr w:type="spellEnd"/>
+      <w:r>
+        <w:rPr>
+          <w:sz w:val="28"/>
+        </w:rPr>
+        <w:t xml:space="preserve"> </w:t>
+      </w:r>
+      <w:proofErr w:type="spellStart"/>
+      <w:r>
+        <w:rPr>
+          <w:sz w:val="28"/>
+        </w:rPr>
+        <w:t>lưu</w:t>
+      </w:r>
+      <w:proofErr w:type="spellEnd"/>
+      <w:r>
+        <w:rPr>
+          <w:sz w:val="28"/>
+        </w:rPr>
+        <w:t xml:space="preserve"> </w:t>
+      </w:r>
+      <w:proofErr w:type="spellStart"/>
+      <w:r>
+        <w:rPr>
+          <w:sz w:val="28"/>
+        </w:rPr>
+        <w:t>vào</w:t>
+      </w:r>
+      <w:proofErr w:type="spellEnd"/>
+      <w:r>
+        <w:rPr>
+          <w:sz w:val="28"/>
+        </w:rPr>
+        <w:t xml:space="preserve"> </w:t>
+      </w:r>
+      <w:proofErr w:type="spellStart"/>
+      <w:r>
+        <w:rPr>
+          <w:sz w:val="28"/>
+        </w:rPr>
+        <w:t>db</w:t>
+      </w:r>
+      <w:proofErr w:type="spellEnd"/>
     </w:p>
     <w:p>
       <w:pPr>
@@ -3014,11 +3324,477 @@
           <w:sz w:val="28"/>
         </w:rPr>
       </w:pPr>
+      <w:proofErr w:type="spellStart"/>
+      <w:r>
+        <w:rPr>
+          <w:sz w:val="28"/>
+        </w:rPr>
+        <w:lastRenderedPageBreak/>
+        <w:t>Nếu</w:t>
+      </w:r>
+      <w:proofErr w:type="spellEnd"/>
+      <w:r>
+        <w:rPr>
+          <w:sz w:val="28"/>
+        </w:rPr>
+        <w:t xml:space="preserve"> </w:t>
+      </w:r>
+      <w:proofErr w:type="spellStart"/>
+      <w:r>
+        <w:rPr>
+          <w:sz w:val="28"/>
+        </w:rPr>
+        <w:t>đăng</w:t>
+      </w:r>
+      <w:proofErr w:type="spellEnd"/>
+      <w:r>
+        <w:rPr>
+          <w:sz w:val="28"/>
+        </w:rPr>
+        <w:t xml:space="preserve"> </w:t>
+      </w:r>
+      <w:proofErr w:type="spellStart"/>
+      <w:r>
+        <w:rPr>
+          <w:sz w:val="28"/>
+        </w:rPr>
+        <w:t>nhập</w:t>
+      </w:r>
+      <w:proofErr w:type="spellEnd"/>
+      <w:r>
+        <w:rPr>
+          <w:sz w:val="28"/>
+        </w:rPr>
+        <w:t xml:space="preserve">: </w:t>
+      </w:r>
+    </w:p>
+    <w:p>
+      <w:pPr>
+        <w:rPr>
+          <w:sz w:val="28"/>
+        </w:rPr>
+      </w:pPr>
+      <w:r>
+        <w:rPr>
+          <w:sz w:val="28"/>
+        </w:rPr>
+        <w:t xml:space="preserve">+ </w:t>
+      </w:r>
+      <w:proofErr w:type="spellStart"/>
+      <w:proofErr w:type="gramStart"/>
+      <w:r>
+        <w:rPr>
+          <w:sz w:val="28"/>
+        </w:rPr>
+        <w:t>giỏ</w:t>
+      </w:r>
+      <w:proofErr w:type="spellEnd"/>
+      <w:proofErr w:type="gramEnd"/>
+      <w:r>
+        <w:rPr>
+          <w:sz w:val="28"/>
+        </w:rPr>
+        <w:t xml:space="preserve"> </w:t>
+      </w:r>
+      <w:proofErr w:type="spellStart"/>
+      <w:r>
+        <w:rPr>
+          <w:sz w:val="28"/>
+        </w:rPr>
+        <w:t>hàng</w:t>
+      </w:r>
+      <w:proofErr w:type="spellEnd"/>
+      <w:r>
+        <w:rPr>
+          <w:sz w:val="28"/>
+        </w:rPr>
+        <w:t xml:space="preserve"> </w:t>
+      </w:r>
+      <w:proofErr w:type="spellStart"/>
+      <w:r>
+        <w:rPr>
+          <w:sz w:val="28"/>
+        </w:rPr>
+        <w:t>thật</w:t>
+      </w:r>
+      <w:proofErr w:type="spellEnd"/>
+    </w:p>
+    <w:p>
+      <w:pPr>
+        <w:rPr>
+          <w:sz w:val="28"/>
+        </w:rPr>
+      </w:pPr>
+      <w:r>
+        <w:rPr>
+          <w:sz w:val="28"/>
+        </w:rPr>
+        <w:t xml:space="preserve">+ </w:t>
+      </w:r>
+      <w:proofErr w:type="spellStart"/>
+      <w:proofErr w:type="gramStart"/>
+      <w:r>
+        <w:rPr>
+          <w:sz w:val="28"/>
+        </w:rPr>
+        <w:t>nếu</w:t>
+      </w:r>
+      <w:proofErr w:type="spellEnd"/>
+      <w:proofErr w:type="gramEnd"/>
+      <w:r>
+        <w:rPr>
+          <w:sz w:val="28"/>
+        </w:rPr>
+        <w:t xml:space="preserve"> </w:t>
+      </w:r>
+      <w:proofErr w:type="spellStart"/>
+      <w:r>
+        <w:rPr>
+          <w:sz w:val="28"/>
+        </w:rPr>
+        <w:t>lúc</w:t>
+      </w:r>
+      <w:proofErr w:type="spellEnd"/>
+      <w:r>
+        <w:rPr>
+          <w:sz w:val="28"/>
+        </w:rPr>
+        <w:t xml:space="preserve"> </w:t>
+      </w:r>
+      <w:proofErr w:type="spellStart"/>
+      <w:r>
+        <w:rPr>
+          <w:sz w:val="28"/>
+        </w:rPr>
+        <w:t>chưa</w:t>
+      </w:r>
+      <w:proofErr w:type="spellEnd"/>
+      <w:r>
+        <w:rPr>
+          <w:sz w:val="28"/>
+        </w:rPr>
+        <w:t xml:space="preserve"> </w:t>
+      </w:r>
+      <w:proofErr w:type="spellStart"/>
+      <w:r>
+        <w:rPr>
+          <w:sz w:val="28"/>
+        </w:rPr>
+        <w:t>đăng</w:t>
+      </w:r>
+      <w:proofErr w:type="spellEnd"/>
+      <w:r>
+        <w:rPr>
+          <w:sz w:val="28"/>
+        </w:rPr>
+        <w:t xml:space="preserve"> </w:t>
+      </w:r>
+      <w:proofErr w:type="spellStart"/>
+      <w:r>
+        <w:rPr>
+          <w:sz w:val="28"/>
+        </w:rPr>
+        <w:t>nhập</w:t>
+      </w:r>
+      <w:proofErr w:type="spellEnd"/>
+      <w:r>
+        <w:rPr>
+          <w:sz w:val="28"/>
+        </w:rPr>
+        <w:t xml:space="preserve"> </w:t>
+      </w:r>
+      <w:proofErr w:type="spellStart"/>
+      <w:r>
+        <w:rPr>
+          <w:sz w:val="28"/>
+        </w:rPr>
+        <w:t>giỏ</w:t>
+      </w:r>
+      <w:proofErr w:type="spellEnd"/>
+      <w:r>
+        <w:rPr>
+          <w:sz w:val="28"/>
+        </w:rPr>
+        <w:t xml:space="preserve"> </w:t>
+      </w:r>
+      <w:proofErr w:type="spellStart"/>
+      <w:r>
+        <w:rPr>
+          <w:sz w:val="28"/>
+        </w:rPr>
+        <w:t>hàng</w:t>
+      </w:r>
+      <w:proofErr w:type="spellEnd"/>
+      <w:r>
+        <w:rPr>
+          <w:sz w:val="28"/>
+        </w:rPr>
+        <w:t xml:space="preserve"> </w:t>
+      </w:r>
+      <w:proofErr w:type="spellStart"/>
+      <w:r>
+        <w:rPr>
+          <w:sz w:val="28"/>
+        </w:rPr>
+        <w:t>có</w:t>
+      </w:r>
+      <w:proofErr w:type="spellEnd"/>
+      <w:r>
+        <w:rPr>
+          <w:sz w:val="28"/>
+        </w:rPr>
+        <w:t xml:space="preserve"> </w:t>
+      </w:r>
+      <w:proofErr w:type="spellStart"/>
+      <w:r>
+        <w:rPr>
+          <w:sz w:val="28"/>
+        </w:rPr>
+        <w:t>hàng</w:t>
+      </w:r>
+      <w:bookmarkStart w:id="0" w:name="_GoBack"/>
+      <w:bookmarkEnd w:id="0"/>
+      <w:proofErr w:type="spellEnd"/>
+      <w:r>
+        <w:rPr>
+          <w:sz w:val="28"/>
+        </w:rPr>
+        <w:t xml:space="preserve"> </w:t>
+      </w:r>
+      <w:proofErr w:type="spellStart"/>
+      <w:r>
+        <w:rPr>
+          <w:sz w:val="28"/>
+        </w:rPr>
+        <w:t>sẽ</w:t>
+      </w:r>
+      <w:proofErr w:type="spellEnd"/>
+      <w:r>
+        <w:rPr>
+          <w:sz w:val="28"/>
+        </w:rPr>
+        <w:t xml:space="preserve"> </w:t>
+      </w:r>
+      <w:proofErr w:type="spellStart"/>
+      <w:r>
+        <w:rPr>
+          <w:sz w:val="28"/>
+        </w:rPr>
+        <w:t>gộp</w:t>
+      </w:r>
+      <w:proofErr w:type="spellEnd"/>
+      <w:r>
+        <w:rPr>
+          <w:sz w:val="28"/>
+        </w:rPr>
+        <w:t xml:space="preserve"> </w:t>
+      </w:r>
+      <w:proofErr w:type="spellStart"/>
+      <w:r>
+        <w:rPr>
+          <w:sz w:val="28"/>
+        </w:rPr>
+        <w:t>vào</w:t>
+      </w:r>
+      <w:proofErr w:type="spellEnd"/>
+      <w:r>
+        <w:rPr>
+          <w:sz w:val="28"/>
+        </w:rPr>
+        <w:t xml:space="preserve"> </w:t>
+      </w:r>
+      <w:proofErr w:type="spellStart"/>
+      <w:r>
+        <w:rPr>
+          <w:sz w:val="28"/>
+        </w:rPr>
+        <w:t>giỏ</w:t>
+      </w:r>
+      <w:proofErr w:type="spellEnd"/>
+      <w:r>
+        <w:rPr>
+          <w:sz w:val="28"/>
+        </w:rPr>
+        <w:t xml:space="preserve"> </w:t>
+      </w:r>
+      <w:proofErr w:type="spellStart"/>
+      <w:r>
+        <w:rPr>
+          <w:sz w:val="28"/>
+        </w:rPr>
+        <w:t>hàng</w:t>
+      </w:r>
+      <w:proofErr w:type="spellEnd"/>
+      <w:r>
+        <w:rPr>
+          <w:sz w:val="28"/>
+        </w:rPr>
+        <w:t xml:space="preserve"> </w:t>
+      </w:r>
+      <w:proofErr w:type="spellStart"/>
+      <w:r>
+        <w:rPr>
+          <w:sz w:val="28"/>
+        </w:rPr>
+        <w:t>của</w:t>
+      </w:r>
+      <w:proofErr w:type="spellEnd"/>
+      <w:r>
+        <w:rPr>
+          <w:sz w:val="28"/>
+        </w:rPr>
+        <w:t xml:space="preserve"> </w:t>
+      </w:r>
+      <w:proofErr w:type="spellStart"/>
+      <w:r>
+        <w:rPr>
+          <w:sz w:val="28"/>
+        </w:rPr>
+        <w:t>người</w:t>
+      </w:r>
+      <w:proofErr w:type="spellEnd"/>
+      <w:r>
+        <w:rPr>
+          <w:sz w:val="28"/>
+        </w:rPr>
+        <w:t xml:space="preserve"> </w:t>
+      </w:r>
+      <w:proofErr w:type="spellStart"/>
+      <w:r>
+        <w:rPr>
+          <w:sz w:val="28"/>
+        </w:rPr>
+        <w:t>đăng</w:t>
+      </w:r>
+      <w:proofErr w:type="spellEnd"/>
+      <w:r>
+        <w:rPr>
+          <w:sz w:val="28"/>
+        </w:rPr>
+        <w:t xml:space="preserve"> </w:t>
+      </w:r>
+      <w:proofErr w:type="spellStart"/>
+      <w:r>
+        <w:rPr>
+          <w:sz w:val="28"/>
+        </w:rPr>
+        <w:t>nhập</w:t>
+      </w:r>
+      <w:proofErr w:type="spellEnd"/>
+    </w:p>
+    <w:p>
+      <w:pPr>
+        <w:rPr>
+          <w:sz w:val="28"/>
+        </w:rPr>
+      </w:pPr>
+    </w:p>
+    <w:p>
+      <w:pPr>
+        <w:rPr>
+          <w:sz w:val="28"/>
+        </w:rPr>
+      </w:pPr>
+      <w:r>
+        <w:rPr>
+          <w:sz w:val="28"/>
+        </w:rPr>
+        <w:t xml:space="preserve">+ </w:t>
+      </w:r>
+      <w:proofErr w:type="gramStart"/>
+      <w:r>
+        <w:rPr>
+          <w:sz w:val="28"/>
+        </w:rPr>
+        <w:t>ne</w:t>
+      </w:r>
+      <w:proofErr w:type="gramEnd"/>
+    </w:p>
+    <w:p>
+      <w:pPr>
+        <w:rPr>
+          <w:sz w:val="28"/>
+        </w:rPr>
+      </w:pPr>
+      <w:r>
+        <w:rPr>
+          <w:sz w:val="28"/>
+        </w:rPr>
+        <w:t xml:space="preserve">- </w:t>
+      </w:r>
+      <w:r>
+        <w:rPr>
+          <w:sz w:val="28"/>
+        </w:rPr>
+        <w:tab/>
+      </w:r>
+      <w:proofErr w:type="spellStart"/>
+      <w:r>
+        <w:rPr>
+          <w:sz w:val="28"/>
+        </w:rPr>
+        <w:t>Mô</w:t>
+      </w:r>
+      <w:proofErr w:type="spellEnd"/>
+      <w:r>
+        <w:rPr>
+          <w:sz w:val="28"/>
+        </w:rPr>
+        <w:t xml:space="preserve"> </w:t>
+      </w:r>
+      <w:proofErr w:type="spellStart"/>
+      <w:r>
+        <w:rPr>
+          <w:sz w:val="28"/>
+        </w:rPr>
+        <w:t>hình</w:t>
+      </w:r>
+      <w:proofErr w:type="spellEnd"/>
+      <w:r>
+        <w:rPr>
+          <w:sz w:val="28"/>
+        </w:rPr>
+        <w:t xml:space="preserve"> </w:t>
+      </w:r>
+      <w:proofErr w:type="spellStart"/>
+      <w:r>
+        <w:rPr>
+          <w:sz w:val="28"/>
+        </w:rPr>
+        <w:t>hoạt</w:t>
+      </w:r>
+      <w:proofErr w:type="spellEnd"/>
+      <w:r>
+        <w:rPr>
+          <w:sz w:val="28"/>
+        </w:rPr>
+        <w:t xml:space="preserve"> </w:t>
+      </w:r>
+      <w:proofErr w:type="spellStart"/>
+      <w:r>
+        <w:rPr>
+          <w:sz w:val="28"/>
+        </w:rPr>
+        <w:t>động</w:t>
+      </w:r>
+      <w:proofErr w:type="spellEnd"/>
+      <w:r>
+        <w:rPr>
+          <w:sz w:val="28"/>
+        </w:rPr>
+        <w:t xml:space="preserve"> </w:t>
+      </w:r>
+    </w:p>
+    <w:p>
+      <w:pPr>
+        <w:rPr>
+          <w:sz w:val="28"/>
+        </w:rPr>
+      </w:pPr>
       <w:r>
         <w:rPr>
           <w:noProof/>
         </w:rPr>
-        <w:lastRenderedPageBreak/>
         <w:drawing>
           <wp:inline distT="0" distB="0" distL="0" distR="0">
             <wp:extent cx="5943600" cy="3122391"/>
@@ -3429,7 +4205,14 @@
               <w:rPr>
                 <w:sz w:val="28"/>
               </w:rPr>
-              <w:t xml:space="preserve"> Login).</w:t>
+              <w:t xml:space="preserve"> </w:t>
+            </w:r>
+            <w:r>
+              <w:rPr>
+                <w:sz w:val="28"/>
+              </w:rPr>
+              <w:lastRenderedPageBreak/>
+              <w:t>Login).</w:t>
             </w:r>
             <w:proofErr w:type="spellStart"/>
             <w:r>
@@ -3570,6 +4353,7 @@
               <w:rPr>
                 <w:sz w:val="28"/>
               </w:rPr>
+              <w:lastRenderedPageBreak/>
               <w:t>Trần</w:t>
             </w:r>
             <w:proofErr w:type="spellEnd"/>
@@ -4963,6 +5747,7 @@
         <w:rPr>
           <w:sz w:val="28"/>
         </w:rPr>
+        <w:lastRenderedPageBreak/>
         <w:t>dưới</w:t>
       </w:r>
       <w:proofErr w:type="spellEnd"/>
@@ -5643,7 +6428,6 @@
         <w:rPr>
           <w:sz w:val="28"/>
         </w:rPr>
-        <w:lastRenderedPageBreak/>
         <w:t xml:space="preserve">* </w:t>
       </w:r>
       <w:proofErr w:type="spellStart"/>
@@ -8301,6 +9085,7 @@
           <w:sz w:val="23"/>
           <w:szCs w:val="23"/>
         </w:rPr>
+        <w:lastRenderedPageBreak/>
         <w:t xml:space="preserve">+ Test </w:t>
       </w:r>
       <w:proofErr w:type="spellStart"/>
@@ -8681,7 +9466,6 @@
       <w:proofErr w:type="spellStart"/>
       <w:proofErr w:type="gramStart"/>
       <w:r>
-        <w:lastRenderedPageBreak/>
         <w:t>thiết</w:t>
       </w:r>
       <w:proofErr w:type="spellEnd"/>

</xml_diff>